<commit_message>
correción casos de uso
correccion casos de uso word
</commit_message>
<xml_diff>
--- a/3 casos de uso/ESPECIFICACIONES CASO DE USO 0001 richard.docx
+++ b/3 casos de uso/ESPECIFICACIONES CASO DE USO 0001 richard.docx
@@ -40,7 +40,6 @@
           </w:tcPr>
           <w:p>
             <w:pPr>
-              <w:jc w:val="center"/>
               <w:rPr>
                 <w:sz w:val="24"/>
                 <w:szCs w:val="24"/>
@@ -61,7 +60,6 @@
           </w:tcPr>
           <w:p>
             <w:pPr>
-              <w:jc w:val="center"/>
               <w:rPr>
                 <w:sz w:val="24"/>
                 <w:szCs w:val="24"/>
@@ -82,7 +80,6 @@
           </w:tcPr>
           <w:p>
             <w:pPr>
-              <w:jc w:val="center"/>
               <w:rPr>
                 <w:sz w:val="24"/>
                 <w:szCs w:val="24"/>
@@ -103,7 +100,6 @@
           </w:tcPr>
           <w:p>
             <w:pPr>
-              <w:jc w:val="center"/>
               <w:rPr>
                 <w:sz w:val="24"/>
                 <w:szCs w:val="24"/>
@@ -126,7 +122,6 @@
           </w:tcPr>
           <w:p>
             <w:pPr>
-              <w:jc w:val="center"/>
               <w:rPr>
                 <w:sz w:val="24"/>
                 <w:szCs w:val="24"/>
@@ -147,7 +142,6 @@
           </w:tcPr>
           <w:p>
             <w:pPr>
-              <w:jc w:val="center"/>
               <w:rPr>
                 <w:sz w:val="24"/>
                 <w:szCs w:val="24"/>
@@ -168,7 +162,6 @@
           </w:tcPr>
           <w:p>
             <w:pPr>
-              <w:jc w:val="center"/>
               <w:rPr>
                 <w:sz w:val="24"/>
                 <w:szCs w:val="24"/>
@@ -189,7 +182,6 @@
           </w:tcPr>
           <w:p>
             <w:pPr>
-              <w:jc w:val="center"/>
               <w:rPr>
                 <w:sz w:val="24"/>
                 <w:szCs w:val="24"/>
@@ -363,21 +355,12 @@
           <w:szCs w:val="24"/>
         </w:rPr>
       </w:pPr>
-      <w:proofErr w:type="spellStart"/>
-      <w:r>
-        <w:rPr>
-          <w:sz w:val="24"/>
-          <w:szCs w:val="24"/>
-        </w:rPr>
-        <w:t>Pos</w:t>
-      </w:r>
-      <w:proofErr w:type="spellEnd"/>
-      <w:r>
-        <w:rPr>
-          <w:sz w:val="24"/>
-          <w:szCs w:val="24"/>
-        </w:rPr>
-        <w:t xml:space="preserve"> condiciones</w:t>
+      <w:r>
+        <w:rPr>
+          <w:sz w:val="24"/>
+          <w:szCs w:val="24"/>
+        </w:rPr>
+        <w:t>Pos condiciones</w:t>
       </w:r>
     </w:p>
     <w:p>
@@ -651,9 +634,6 @@
             <w:tcW w:w="1951" w:type="dxa"/>
           </w:tcPr>
           <w:p>
-            <w:pPr>
-              <w:jc w:val="center"/>
-            </w:pPr>
             <w:r>
               <w:t>Nombre campo</w:t>
             </w:r>
@@ -664,9 +644,6 @@
             <w:tcW w:w="1276" w:type="dxa"/>
           </w:tcPr>
           <w:p>
-            <w:pPr>
-              <w:jc w:val="center"/>
-            </w:pPr>
             <w:r>
               <w:t>Obligatorio</w:t>
             </w:r>
@@ -677,9 +654,6 @@
             <w:tcW w:w="992" w:type="dxa"/>
           </w:tcPr>
           <w:p>
-            <w:pPr>
-              <w:jc w:val="center"/>
-            </w:pPr>
             <w:r>
               <w:t>Tipo</w:t>
             </w:r>
@@ -690,9 +664,6 @@
             <w:tcW w:w="1363" w:type="dxa"/>
           </w:tcPr>
           <w:p>
-            <w:pPr>
-              <w:jc w:val="center"/>
-            </w:pPr>
             <w:r>
               <w:t>Longitud</w:t>
             </w:r>
@@ -703,9 +674,6 @@
             <w:tcW w:w="1730" w:type="dxa"/>
           </w:tcPr>
           <w:p>
-            <w:pPr>
-              <w:jc w:val="center"/>
-            </w:pPr>
             <w:r>
               <w:t>Restricciones</w:t>
             </w:r>
@@ -729,9 +697,6 @@
             <w:tcW w:w="1951" w:type="dxa"/>
           </w:tcPr>
           <w:p>
-            <w:pPr>
-              <w:jc w:val="center"/>
-            </w:pPr>
             <w:proofErr w:type="spellStart"/>
             <w:r>
               <w:t>Id_usuario</w:t>
@@ -744,9 +709,6 @@
             <w:tcW w:w="1276" w:type="dxa"/>
           </w:tcPr>
           <w:p>
-            <w:pPr>
-              <w:jc w:val="center"/>
-            </w:pPr>
             <w:r>
               <w:t>Si</w:t>
             </w:r>
@@ -757,9 +719,6 @@
             <w:tcW w:w="992" w:type="dxa"/>
           </w:tcPr>
           <w:p>
-            <w:pPr>
-              <w:jc w:val="center"/>
-            </w:pPr>
             <w:proofErr w:type="spellStart"/>
             <w:r>
               <w:t>Int</w:t>
@@ -772,9 +731,6 @@
             <w:tcW w:w="1363" w:type="dxa"/>
           </w:tcPr>
           <w:p>
-            <w:pPr>
-              <w:jc w:val="center"/>
-            </w:pPr>
             <w:r>
               <w:t>10</w:t>
             </w:r>
@@ -784,11 +740,7 @@
           <w:tcPr>
             <w:tcW w:w="1730" w:type="dxa"/>
           </w:tcPr>
-          <w:p>
-            <w:pPr>
-              <w:jc w:val="center"/>
-            </w:pPr>
-          </w:p>
+          <w:p/>
         </w:tc>
         <w:tc>
           <w:tcPr>
@@ -807,9 +759,6 @@
             <w:tcW w:w="1951" w:type="dxa"/>
           </w:tcPr>
           <w:p>
-            <w:pPr>
-              <w:jc w:val="center"/>
-            </w:pPr>
             <w:r>
               <w:t>Nombre</w:t>
             </w:r>
@@ -820,9 +769,6 @@
             <w:tcW w:w="1276" w:type="dxa"/>
           </w:tcPr>
           <w:p>
-            <w:pPr>
-              <w:jc w:val="center"/>
-            </w:pPr>
             <w:r>
               <w:t>Si</w:t>
             </w:r>
@@ -833,9 +779,6 @@
             <w:tcW w:w="992" w:type="dxa"/>
           </w:tcPr>
           <w:p>
-            <w:pPr>
-              <w:jc w:val="center"/>
-            </w:pPr>
             <w:proofErr w:type="spellStart"/>
             <w:r>
               <w:t>Varchar</w:t>
@@ -848,9 +791,6 @@
             <w:tcW w:w="1363" w:type="dxa"/>
           </w:tcPr>
           <w:p>
-            <w:pPr>
-              <w:jc w:val="center"/>
-            </w:pPr>
             <w:r>
               <w:t>50</w:t>
             </w:r>
@@ -860,11 +800,7 @@
           <w:tcPr>
             <w:tcW w:w="1730" w:type="dxa"/>
           </w:tcPr>
-          <w:p>
-            <w:pPr>
-              <w:jc w:val="center"/>
-            </w:pPr>
-          </w:p>
+          <w:p/>
         </w:tc>
         <w:tc>
           <w:tcPr>
@@ -886,9 +822,6 @@
             <w:tcW w:w="1951" w:type="dxa"/>
           </w:tcPr>
           <w:p>
-            <w:pPr>
-              <w:jc w:val="center"/>
-            </w:pPr>
             <w:r>
               <w:t>Apellidos</w:t>
             </w:r>
@@ -899,9 +832,6 @@
             <w:tcW w:w="1276" w:type="dxa"/>
           </w:tcPr>
           <w:p>
-            <w:pPr>
-              <w:jc w:val="center"/>
-            </w:pPr>
             <w:r>
               <w:t>Si</w:t>
             </w:r>
@@ -912,9 +842,6 @@
             <w:tcW w:w="992" w:type="dxa"/>
           </w:tcPr>
           <w:p>
-            <w:pPr>
-              <w:jc w:val="center"/>
-            </w:pPr>
             <w:proofErr w:type="spellStart"/>
             <w:r>
               <w:t>Varchar</w:t>
@@ -927,9 +854,6 @@
             <w:tcW w:w="1363" w:type="dxa"/>
           </w:tcPr>
           <w:p>
-            <w:pPr>
-              <w:jc w:val="center"/>
-            </w:pPr>
             <w:r>
               <w:t>50</w:t>
             </w:r>
@@ -939,11 +863,7 @@
           <w:tcPr>
             <w:tcW w:w="1730" w:type="dxa"/>
           </w:tcPr>
-          <w:p>
-            <w:pPr>
-              <w:jc w:val="center"/>
-            </w:pPr>
-          </w:p>
+          <w:p/>
         </w:tc>
         <w:tc>
           <w:tcPr>
@@ -962,9 +882,6 @@
             <w:tcW w:w="1951" w:type="dxa"/>
           </w:tcPr>
           <w:p>
-            <w:pPr>
-              <w:jc w:val="center"/>
-            </w:pPr>
             <w:r>
               <w:t>Tipo_ documento</w:t>
             </w:r>
@@ -975,9 +892,6 @@
             <w:tcW w:w="1276" w:type="dxa"/>
           </w:tcPr>
           <w:p>
-            <w:pPr>
-              <w:jc w:val="center"/>
-            </w:pPr>
             <w:r>
               <w:t>Si</w:t>
             </w:r>
@@ -988,9 +902,6 @@
             <w:tcW w:w="992" w:type="dxa"/>
           </w:tcPr>
           <w:p>
-            <w:pPr>
-              <w:jc w:val="center"/>
-            </w:pPr>
             <w:proofErr w:type="spellStart"/>
             <w:r>
               <w:t>String</w:t>
@@ -1003,9 +914,6 @@
             <w:tcW w:w="1363" w:type="dxa"/>
           </w:tcPr>
           <w:p>
-            <w:pPr>
-              <w:jc w:val="center"/>
-            </w:pPr>
             <w:r>
               <w:t>5</w:t>
             </w:r>
@@ -1015,11 +923,7 @@
           <w:tcPr>
             <w:tcW w:w="1730" w:type="dxa"/>
           </w:tcPr>
-          <w:p>
-            <w:pPr>
-              <w:jc w:val="center"/>
-            </w:pPr>
-          </w:p>
+          <w:p/>
         </w:tc>
         <w:tc>
           <w:tcPr>
@@ -1044,9 +948,6 @@
             <w:tcW w:w="1951" w:type="dxa"/>
           </w:tcPr>
           <w:p>
-            <w:pPr>
-              <w:jc w:val="center"/>
-            </w:pPr>
             <w:r>
               <w:t>Numero_ documento</w:t>
             </w:r>
@@ -1057,9 +958,6 @@
             <w:tcW w:w="1276" w:type="dxa"/>
           </w:tcPr>
           <w:p>
-            <w:pPr>
-              <w:jc w:val="center"/>
-            </w:pPr>
             <w:r>
               <w:t>Si</w:t>
             </w:r>
@@ -1070,9 +968,6 @@
             <w:tcW w:w="992" w:type="dxa"/>
           </w:tcPr>
           <w:p>
-            <w:pPr>
-              <w:jc w:val="center"/>
-            </w:pPr>
             <w:proofErr w:type="spellStart"/>
             <w:r>
               <w:t>varchar</w:t>
@@ -1085,9 +980,6 @@
             <w:tcW w:w="1363" w:type="dxa"/>
           </w:tcPr>
           <w:p>
-            <w:pPr>
-              <w:jc w:val="center"/>
-            </w:pPr>
             <w:r>
               <w:t>20</w:t>
             </w:r>
@@ -1097,11 +989,7 @@
           <w:tcPr>
             <w:tcW w:w="1730" w:type="dxa"/>
           </w:tcPr>
-          <w:p>
-            <w:pPr>
-              <w:jc w:val="center"/>
-            </w:pPr>
-          </w:p>
+          <w:p/>
         </w:tc>
         <w:tc>
           <w:tcPr>
@@ -1123,9 +1011,6 @@
             <w:tcW w:w="1951" w:type="dxa"/>
           </w:tcPr>
           <w:p>
-            <w:pPr>
-              <w:jc w:val="center"/>
-            </w:pPr>
             <w:r>
               <w:t>Numero de contacto</w:t>
             </w:r>
@@ -1136,9 +1021,6 @@
             <w:tcW w:w="1276" w:type="dxa"/>
           </w:tcPr>
           <w:p>
-            <w:pPr>
-              <w:jc w:val="center"/>
-            </w:pPr>
             <w:r>
               <w:t>Si</w:t>
             </w:r>
@@ -1164,9 +1046,6 @@
             <w:tcW w:w="1363" w:type="dxa"/>
           </w:tcPr>
           <w:p>
-            <w:pPr>
-              <w:jc w:val="center"/>
-            </w:pPr>
             <w:r>
               <w:t>20</w:t>
             </w:r>
@@ -1176,11 +1055,7 @@
           <w:tcPr>
             <w:tcW w:w="1730" w:type="dxa"/>
           </w:tcPr>
-          <w:p>
-            <w:pPr>
-              <w:jc w:val="center"/>
-            </w:pPr>
-          </w:p>
+          <w:p/>
         </w:tc>
         <w:tc>
           <w:tcPr>
@@ -1210,9 +1085,6 @@
             <w:tcW w:w="1951" w:type="dxa"/>
           </w:tcPr>
           <w:p>
-            <w:pPr>
-              <w:jc w:val="center"/>
-            </w:pPr>
             <w:proofErr w:type="spellStart"/>
             <w:r>
               <w:t>direccion</w:t>
@@ -1225,9 +1097,6 @@
             <w:tcW w:w="1276" w:type="dxa"/>
           </w:tcPr>
           <w:p>
-            <w:pPr>
-              <w:jc w:val="center"/>
-            </w:pPr>
             <w:r>
               <w:t>Si</w:t>
             </w:r>
@@ -1238,9 +1107,6 @@
             <w:tcW w:w="992" w:type="dxa"/>
           </w:tcPr>
           <w:p>
-            <w:pPr>
-              <w:jc w:val="center"/>
-            </w:pPr>
             <w:proofErr w:type="spellStart"/>
             <w:r>
               <w:t>string</w:t>
@@ -1253,9 +1119,6 @@
             <w:tcW w:w="1363" w:type="dxa"/>
           </w:tcPr>
           <w:p>
-            <w:pPr>
-              <w:jc w:val="center"/>
-            </w:pPr>
             <w:r>
               <w:t>50</w:t>
             </w:r>
@@ -1265,11 +1128,7 @@
           <w:tcPr>
             <w:tcW w:w="1730" w:type="dxa"/>
           </w:tcPr>
-          <w:p>
-            <w:pPr>
-              <w:jc w:val="center"/>
-            </w:pPr>
-          </w:p>
+          <w:p/>
         </w:tc>
         <w:tc>
           <w:tcPr>
@@ -1288,9 +1147,6 @@
             <w:tcW w:w="1951" w:type="dxa"/>
           </w:tcPr>
           <w:p>
-            <w:pPr>
-              <w:jc w:val="center"/>
-            </w:pPr>
             <w:r>
               <w:t>Proyectos productivos</w:t>
             </w:r>
@@ -1301,9 +1157,6 @@
             <w:tcW w:w="1276" w:type="dxa"/>
           </w:tcPr>
           <w:p>
-            <w:pPr>
-              <w:jc w:val="center"/>
-            </w:pPr>
             <w:r>
               <w:t>Si</w:t>
             </w:r>
@@ -1314,9 +1167,6 @@
             <w:tcW w:w="992" w:type="dxa"/>
           </w:tcPr>
           <w:p>
-            <w:pPr>
-              <w:jc w:val="center"/>
-            </w:pPr>
             <w:proofErr w:type="spellStart"/>
             <w:r>
               <w:t>string</w:t>
@@ -1329,9 +1179,6 @@
             <w:tcW w:w="1363" w:type="dxa"/>
           </w:tcPr>
           <w:p>
-            <w:pPr>
-              <w:jc w:val="center"/>
-            </w:pPr>
             <w:r>
               <w:t>100</w:t>
             </w:r>
@@ -1341,11 +1188,7 @@
           <w:tcPr>
             <w:tcW w:w="1730" w:type="dxa"/>
           </w:tcPr>
-          <w:p>
-            <w:pPr>
-              <w:jc w:val="center"/>
-            </w:pPr>
-          </w:p>
+          <w:p/>
         </w:tc>
         <w:tc>
           <w:tcPr>
@@ -1364,9 +1207,6 @@
             <w:tcW w:w="1951" w:type="dxa"/>
           </w:tcPr>
           <w:p>
-            <w:pPr>
-              <w:jc w:val="center"/>
-            </w:pPr>
             <w:r>
               <w:t>Nombre del proyecto productivo</w:t>
             </w:r>
@@ -1377,9 +1217,6 @@
             <w:tcW w:w="1276" w:type="dxa"/>
           </w:tcPr>
           <w:p>
-            <w:pPr>
-              <w:jc w:val="center"/>
-            </w:pPr>
             <w:r>
               <w:t>Si</w:t>
             </w:r>
@@ -1390,9 +1227,6 @@
             <w:tcW w:w="992" w:type="dxa"/>
           </w:tcPr>
           <w:p>
-            <w:pPr>
-              <w:jc w:val="center"/>
-            </w:pPr>
             <w:proofErr w:type="spellStart"/>
             <w:r>
               <w:t>string</w:t>
@@ -1405,9 +1239,6 @@
             <w:tcW w:w="1363" w:type="dxa"/>
           </w:tcPr>
           <w:p>
-            <w:pPr>
-              <w:jc w:val="center"/>
-            </w:pPr>
             <w:r>
               <w:t>50</w:t>
             </w:r>
@@ -1417,11 +1248,7 @@
           <w:tcPr>
             <w:tcW w:w="1730" w:type="dxa"/>
           </w:tcPr>
-          <w:p>
-            <w:pPr>
-              <w:jc w:val="center"/>
-            </w:pPr>
-          </w:p>
+          <w:p/>
         </w:tc>
         <w:tc>
           <w:tcPr>
@@ -1445,9 +1272,6 @@
             <w:tcW w:w="1951" w:type="dxa"/>
           </w:tcPr>
           <w:p>
-            <w:pPr>
-              <w:jc w:val="center"/>
-            </w:pPr>
             <w:r>
               <w:t>Variedad de cultivos</w:t>
             </w:r>
@@ -1458,9 +1282,6 @@
             <w:tcW w:w="1276" w:type="dxa"/>
           </w:tcPr>
           <w:p>
-            <w:pPr>
-              <w:jc w:val="center"/>
-            </w:pPr>
             <w:r>
               <w:t>Si</w:t>
             </w:r>
@@ -1471,9 +1292,6 @@
             <w:tcW w:w="992" w:type="dxa"/>
           </w:tcPr>
           <w:p>
-            <w:pPr>
-              <w:jc w:val="center"/>
-            </w:pPr>
             <w:proofErr w:type="spellStart"/>
             <w:r>
               <w:t>Varchar</w:t>
@@ -1486,9 +1304,6 @@
             <w:tcW w:w="1363" w:type="dxa"/>
           </w:tcPr>
           <w:p>
-            <w:pPr>
-              <w:jc w:val="center"/>
-            </w:pPr>
             <w:r>
               <w:t>60</w:t>
             </w:r>
@@ -1498,11 +1313,7 @@
           <w:tcPr>
             <w:tcW w:w="1730" w:type="dxa"/>
           </w:tcPr>
-          <w:p>
-            <w:pPr>
-              <w:jc w:val="center"/>
-            </w:pPr>
-          </w:p>
+          <w:p/>
         </w:tc>
         <w:tc>
           <w:tcPr>
@@ -1521,9 +1332,6 @@
             <w:tcW w:w="1951" w:type="dxa"/>
           </w:tcPr>
           <w:p>
-            <w:pPr>
-              <w:jc w:val="center"/>
-            </w:pPr>
             <w:r>
               <w:t>Cuidados de los cultivos</w:t>
             </w:r>
@@ -1534,9 +1342,6 @@
             <w:tcW w:w="1276" w:type="dxa"/>
           </w:tcPr>
           <w:p>
-            <w:pPr>
-              <w:jc w:val="center"/>
-            </w:pPr>
             <w:r>
               <w:t>si</w:t>
             </w:r>
@@ -1547,9 +1352,6 @@
             <w:tcW w:w="992" w:type="dxa"/>
           </w:tcPr>
           <w:p>
-            <w:pPr>
-              <w:jc w:val="center"/>
-            </w:pPr>
             <w:proofErr w:type="spellStart"/>
             <w:r>
               <w:t>varchar</w:t>
@@ -1562,9 +1364,6 @@
             <w:tcW w:w="1363" w:type="dxa"/>
           </w:tcPr>
           <w:p>
-            <w:pPr>
-              <w:jc w:val="center"/>
-            </w:pPr>
             <w:r>
               <w:t>100</w:t>
             </w:r>
@@ -1574,11 +1373,7 @@
           <w:tcPr>
             <w:tcW w:w="1730" w:type="dxa"/>
           </w:tcPr>
-          <w:p>
-            <w:pPr>
-              <w:jc w:val="center"/>
-            </w:pPr>
-          </w:p>
+          <w:p/>
         </w:tc>
         <w:tc>
           <w:tcPr>
@@ -1597,9 +1392,6 @@
             <w:tcW w:w="1951" w:type="dxa"/>
           </w:tcPr>
           <w:p>
-            <w:pPr>
-              <w:jc w:val="center"/>
-            </w:pPr>
             <w:r>
               <w:t>Cuidados para el uso de fungicidas</w:t>
             </w:r>
@@ -1610,9 +1402,6 @@
             <w:tcW w:w="1276" w:type="dxa"/>
           </w:tcPr>
           <w:p>
-            <w:pPr>
-              <w:jc w:val="center"/>
-            </w:pPr>
             <w:r>
               <w:t>si</w:t>
             </w:r>
@@ -1623,9 +1412,6 @@
             <w:tcW w:w="992" w:type="dxa"/>
           </w:tcPr>
           <w:p>
-            <w:pPr>
-              <w:jc w:val="center"/>
-            </w:pPr>
             <w:proofErr w:type="spellStart"/>
             <w:r>
               <w:t>varchar</w:t>
@@ -1638,9 +1424,6 @@
             <w:tcW w:w="1363" w:type="dxa"/>
           </w:tcPr>
           <w:p>
-            <w:pPr>
-              <w:jc w:val="center"/>
-            </w:pPr>
             <w:r>
               <w:t>100</w:t>
             </w:r>
@@ -1650,11 +1433,7 @@
           <w:tcPr>
             <w:tcW w:w="1730" w:type="dxa"/>
           </w:tcPr>
-          <w:p>
-            <w:pPr>
-              <w:jc w:val="center"/>
-            </w:pPr>
-          </w:p>
+          <w:p/>
         </w:tc>
         <w:tc>
           <w:tcPr>
@@ -2123,15 +1902,13 @@
         </w:rPr>
         <w:t xml:space="preserve">Si el administrador selecciona guardar el sistema guarda y lo </w:t>
       </w:r>
-      <w:proofErr w:type="spellStart"/>
-      <w:r>
-        <w:rPr>
-          <w:sz w:val="24"/>
-          <w:szCs w:val="24"/>
-        </w:rPr>
-        <w:t>envia</w:t>
-      </w:r>
-      <w:proofErr w:type="spellEnd"/>
+      <w:r>
+        <w:rPr>
+          <w:sz w:val="24"/>
+          <w:szCs w:val="24"/>
+        </w:rPr>
+        <w:t>envía</w:t>
+      </w:r>
       <w:r>
         <w:rPr>
           <w:sz w:val="24"/>
@@ -2139,15 +1916,13 @@
         </w:rPr>
         <w:t xml:space="preserve"> a la </w:t>
       </w:r>
-      <w:proofErr w:type="spellStart"/>
-      <w:r>
-        <w:rPr>
-          <w:sz w:val="24"/>
-          <w:szCs w:val="24"/>
-        </w:rPr>
-        <w:t>opcion</w:t>
-      </w:r>
-      <w:proofErr w:type="spellEnd"/>
+      <w:r>
+        <w:rPr>
+          <w:sz w:val="24"/>
+          <w:szCs w:val="24"/>
+        </w:rPr>
+        <w:t>opción</w:t>
+      </w:r>
       <w:r>
         <w:rPr>
           <w:sz w:val="24"/>
@@ -2196,15 +1971,13 @@
         </w:rPr>
         <w:t xml:space="preserve">borrar y lo </w:t>
       </w:r>
-      <w:proofErr w:type="spellStart"/>
-      <w:r>
-        <w:rPr>
-          <w:sz w:val="24"/>
-          <w:szCs w:val="24"/>
-        </w:rPr>
-        <w:t>envia</w:t>
-      </w:r>
-      <w:proofErr w:type="spellEnd"/>
+      <w:r>
+        <w:rPr>
+          <w:sz w:val="24"/>
+          <w:szCs w:val="24"/>
+        </w:rPr>
+        <w:t>envía</w:t>
+      </w:r>
       <w:r>
         <w:rPr>
           <w:sz w:val="24"/>
@@ -2212,15 +1985,13 @@
         </w:rPr>
         <w:t xml:space="preserve"> a la </w:t>
       </w:r>
-      <w:proofErr w:type="spellStart"/>
-      <w:r>
-        <w:rPr>
-          <w:sz w:val="24"/>
-          <w:szCs w:val="24"/>
-        </w:rPr>
-        <w:t>opcion</w:t>
-      </w:r>
-      <w:proofErr w:type="spellEnd"/>
+      <w:r>
+        <w:rPr>
+          <w:sz w:val="24"/>
+          <w:szCs w:val="24"/>
+        </w:rPr>
+        <w:t>opción</w:t>
+      </w:r>
       <w:r>
         <w:rPr>
           <w:sz w:val="24"/>
@@ -2255,15 +2026,13 @@
         </w:rPr>
         <w:t xml:space="preserve">trador selecciona  la </w:t>
       </w:r>
-      <w:proofErr w:type="spellStart"/>
-      <w:r>
-        <w:rPr>
-          <w:sz w:val="24"/>
-          <w:szCs w:val="24"/>
-        </w:rPr>
-        <w:t>opcion</w:t>
-      </w:r>
-      <w:proofErr w:type="spellEnd"/>
+      <w:r>
+        <w:rPr>
+          <w:sz w:val="24"/>
+          <w:szCs w:val="24"/>
+        </w:rPr>
+        <w:t>opción</w:t>
+      </w:r>
       <w:r>
         <w:rPr>
           <w:sz w:val="24"/>
@@ -2278,15 +2047,13 @@
         </w:rPr>
         <w:t xml:space="preserve">atrás el sistema lo </w:t>
       </w:r>
-      <w:proofErr w:type="spellStart"/>
-      <w:r>
-        <w:rPr>
-          <w:sz w:val="24"/>
-          <w:szCs w:val="24"/>
-        </w:rPr>
-        <w:t>envia</w:t>
-      </w:r>
-      <w:proofErr w:type="spellEnd"/>
+      <w:r>
+        <w:rPr>
+          <w:sz w:val="24"/>
+          <w:szCs w:val="24"/>
+        </w:rPr>
+        <w:t>envía</w:t>
+      </w:r>
       <w:r>
         <w:rPr>
           <w:sz w:val="24"/>
@@ -2294,15 +2061,13 @@
         </w:rPr>
         <w:t xml:space="preserve"> a la </w:t>
       </w:r>
-      <w:proofErr w:type="spellStart"/>
-      <w:r>
-        <w:rPr>
-          <w:sz w:val="24"/>
-          <w:szCs w:val="24"/>
-        </w:rPr>
-        <w:t>opcion</w:t>
-      </w:r>
-      <w:proofErr w:type="spellEnd"/>
+      <w:r>
+        <w:rPr>
+          <w:sz w:val="24"/>
+          <w:szCs w:val="24"/>
+        </w:rPr>
+        <w:t>opción</w:t>
+      </w:r>
       <w:r>
         <w:rPr>
           <w:sz w:val="24"/>
@@ -2405,15 +2170,13 @@
         </w:rPr>
         <w:t xml:space="preserve">El sistema solicita </w:t>
       </w:r>
-      <w:proofErr w:type="spellStart"/>
-      <w:r>
-        <w:rPr>
-          <w:sz w:val="24"/>
-          <w:szCs w:val="24"/>
-        </w:rPr>
-        <w:t>numero</w:t>
-      </w:r>
-      <w:proofErr w:type="spellEnd"/>
+      <w:r>
+        <w:rPr>
+          <w:sz w:val="24"/>
+          <w:szCs w:val="24"/>
+        </w:rPr>
+        <w:t>número</w:t>
+      </w:r>
       <w:r>
         <w:rPr>
           <w:sz w:val="24"/>
@@ -2441,15 +2204,13 @@
         </w:rPr>
         <w:t xml:space="preserve">El administrador ingresa el </w:t>
       </w:r>
-      <w:proofErr w:type="spellStart"/>
-      <w:r>
-        <w:rPr>
-          <w:sz w:val="24"/>
-          <w:szCs w:val="24"/>
-        </w:rPr>
-        <w:t>numero</w:t>
-      </w:r>
-      <w:proofErr w:type="spellEnd"/>
+      <w:r>
+        <w:rPr>
+          <w:sz w:val="24"/>
+          <w:szCs w:val="24"/>
+        </w:rPr>
+        <w:t>número</w:t>
+      </w:r>
       <w:r>
         <w:rPr>
           <w:sz w:val="24"/>
@@ -2477,15 +2238,13 @@
         </w:rPr>
         <w:t xml:space="preserve">Si el </w:t>
       </w:r>
-      <w:proofErr w:type="spellStart"/>
-      <w:r>
-        <w:rPr>
-          <w:sz w:val="24"/>
-          <w:szCs w:val="24"/>
-        </w:rPr>
-        <w:t>numero</w:t>
-      </w:r>
-      <w:proofErr w:type="spellEnd"/>
+      <w:r>
+        <w:rPr>
+          <w:sz w:val="24"/>
+          <w:szCs w:val="24"/>
+        </w:rPr>
+        <w:t>número</w:t>
+      </w:r>
       <w:r>
         <w:rPr>
           <w:sz w:val="24"/>
@@ -2609,15 +2368,13 @@
         </w:rPr>
         <w:t xml:space="preserve">El administrador actualiza la información del asociado y selecciona la </w:t>
       </w:r>
-      <w:proofErr w:type="spellStart"/>
-      <w:r>
-        <w:rPr>
-          <w:sz w:val="24"/>
-          <w:szCs w:val="24"/>
-        </w:rPr>
-        <w:t>opcion</w:t>
-      </w:r>
-      <w:proofErr w:type="spellEnd"/>
+      <w:r>
+        <w:rPr>
+          <w:sz w:val="24"/>
+          <w:szCs w:val="24"/>
+        </w:rPr>
+        <w:t>opción</w:t>
+      </w:r>
       <w:r>
         <w:rPr>
           <w:sz w:val="24"/>
@@ -2625,15 +2382,13 @@
         </w:rPr>
         <w:t xml:space="preserve"> guardar, el sistema  vuelve a la </w:t>
       </w:r>
-      <w:proofErr w:type="spellStart"/>
-      <w:r>
-        <w:rPr>
-          <w:sz w:val="24"/>
-          <w:szCs w:val="24"/>
-        </w:rPr>
-        <w:t>opcion</w:t>
-      </w:r>
-      <w:proofErr w:type="spellEnd"/>
+      <w:r>
+        <w:rPr>
+          <w:sz w:val="24"/>
+          <w:szCs w:val="24"/>
+        </w:rPr>
+        <w:t>opción</w:t>
+      </w:r>
       <w:r>
         <w:rPr>
           <w:sz w:val="24"/>
@@ -2675,15 +2430,13 @@
         </w:rPr>
         <w:t xml:space="preserve"> la </w:t>
       </w:r>
-      <w:proofErr w:type="spellStart"/>
-      <w:r>
-        <w:rPr>
-          <w:sz w:val="24"/>
-          <w:szCs w:val="24"/>
-        </w:rPr>
-        <w:t>opcion</w:t>
-      </w:r>
-      <w:proofErr w:type="spellEnd"/>
+      <w:r>
+        <w:rPr>
+          <w:sz w:val="24"/>
+          <w:szCs w:val="24"/>
+        </w:rPr>
+        <w:t>opción</w:t>
+      </w:r>
       <w:r>
         <w:rPr>
           <w:sz w:val="24"/>
@@ -2691,15 +2444,13 @@
         </w:rPr>
         <w:t xml:space="preserve"> cancelar, el sistema vuelve a la </w:t>
       </w:r>
-      <w:proofErr w:type="spellStart"/>
-      <w:r>
-        <w:rPr>
-          <w:sz w:val="24"/>
-          <w:szCs w:val="24"/>
-        </w:rPr>
-        <w:t>opcion</w:t>
-      </w:r>
-      <w:proofErr w:type="spellEnd"/>
+      <w:r>
+        <w:rPr>
+          <w:sz w:val="24"/>
+          <w:szCs w:val="24"/>
+        </w:rPr>
+        <w:t>opción</w:t>
+      </w:r>
       <w:r>
         <w:rPr>
           <w:sz w:val="24"/>
@@ -2764,15 +2515,13 @@
         </w:rPr>
         <w:t xml:space="preserve">el sistema despliega  </w:t>
       </w:r>
-      <w:proofErr w:type="spellStart"/>
-      <w:r>
-        <w:rPr>
-          <w:sz w:val="24"/>
-          <w:szCs w:val="24"/>
-        </w:rPr>
-        <w:t>menu</w:t>
-      </w:r>
-      <w:proofErr w:type="spellEnd"/>
+      <w:r>
+        <w:rPr>
+          <w:sz w:val="24"/>
+          <w:szCs w:val="24"/>
+        </w:rPr>
+        <w:t>menú</w:t>
+      </w:r>
       <w:r>
         <w:rPr>
           <w:sz w:val="24"/>
@@ -2807,15 +2556,13 @@
         </w:rPr>
         <w:t xml:space="preserve">El administrador </w:t>
       </w:r>
-      <w:proofErr w:type="spellStart"/>
-      <w:r>
-        <w:rPr>
-          <w:sz w:val="24"/>
-          <w:szCs w:val="24"/>
-        </w:rPr>
-        <w:t>seleccióna</w:t>
-      </w:r>
-      <w:proofErr w:type="spellEnd"/>
+      <w:r>
+        <w:rPr>
+          <w:sz w:val="24"/>
+          <w:szCs w:val="24"/>
+        </w:rPr>
+        <w:t>selecciona</w:t>
+      </w:r>
       <w:r>
         <w:rPr>
           <w:sz w:val="24"/>
@@ -3095,15 +2842,13 @@
         </w:rPr>
         <w:t xml:space="preserve">y la </w:t>
       </w:r>
-      <w:proofErr w:type="spellStart"/>
-      <w:r>
-        <w:rPr>
-          <w:sz w:val="24"/>
-          <w:szCs w:val="24"/>
-        </w:rPr>
-        <w:t>opcion</w:t>
-      </w:r>
-      <w:proofErr w:type="spellEnd"/>
+      <w:r>
+        <w:rPr>
+          <w:sz w:val="24"/>
+          <w:szCs w:val="24"/>
+        </w:rPr>
+        <w:t>opción</w:t>
+      </w:r>
       <w:r>
         <w:rPr>
           <w:sz w:val="24"/>
@@ -3138,15 +2883,13 @@
         </w:rPr>
         <w:t xml:space="preserve">muestra la </w:t>
       </w:r>
-      <w:proofErr w:type="spellStart"/>
-      <w:r>
-        <w:rPr>
-          <w:sz w:val="24"/>
-          <w:szCs w:val="24"/>
-        </w:rPr>
-        <w:t>informacion</w:t>
-      </w:r>
-      <w:proofErr w:type="spellEnd"/>
+      <w:r>
+        <w:rPr>
+          <w:sz w:val="24"/>
+          <w:szCs w:val="24"/>
+        </w:rPr>
+        <w:t>información</w:t>
+      </w:r>
       <w:r>
         <w:rPr>
           <w:sz w:val="24"/>
@@ -3195,15 +2938,13 @@
         </w:rPr>
         <w:t xml:space="preserve"> </w:t>
       </w:r>
-      <w:proofErr w:type="spellStart"/>
-      <w:r>
-        <w:rPr>
-          <w:sz w:val="24"/>
-          <w:szCs w:val="24"/>
-        </w:rPr>
-        <w:t>informacion</w:t>
-      </w:r>
-      <w:proofErr w:type="spellEnd"/>
+      <w:r>
+        <w:rPr>
+          <w:sz w:val="24"/>
+          <w:szCs w:val="24"/>
+        </w:rPr>
+        <w:t>información</w:t>
+      </w:r>
       <w:r>
         <w:rPr>
           <w:sz w:val="24"/>
@@ -3278,15 +3019,13 @@
         </w:rPr>
         <w:t xml:space="preserve">El administrador selecciona la </w:t>
       </w:r>
-      <w:proofErr w:type="spellStart"/>
-      <w:r>
-        <w:rPr>
-          <w:sz w:val="24"/>
-          <w:szCs w:val="24"/>
-        </w:rPr>
-        <w:t>opcion</w:t>
-      </w:r>
-      <w:proofErr w:type="spellEnd"/>
+      <w:r>
+        <w:rPr>
+          <w:sz w:val="24"/>
+          <w:szCs w:val="24"/>
+        </w:rPr>
+        <w:t>opción</w:t>
+      </w:r>
       <w:r>
         <w:rPr>
           <w:sz w:val="24"/>
@@ -3341,15 +3080,13 @@
         </w:rPr>
         <w:t xml:space="preserve">Si El administrador selecciona la </w:t>
       </w:r>
-      <w:proofErr w:type="spellStart"/>
-      <w:r>
-        <w:rPr>
-          <w:sz w:val="24"/>
-          <w:szCs w:val="24"/>
-        </w:rPr>
-        <w:t>opcion</w:t>
-      </w:r>
-      <w:proofErr w:type="spellEnd"/>
+      <w:r>
+        <w:rPr>
+          <w:sz w:val="24"/>
+          <w:szCs w:val="24"/>
+        </w:rPr>
+        <w:t>opción</w:t>
+      </w:r>
       <w:r>
         <w:rPr>
           <w:sz w:val="24"/>
@@ -3377,28 +3114,19 @@
         </w:rPr>
         <w:t xml:space="preserve">El sistema vuelve a la </w:t>
       </w:r>
-      <w:proofErr w:type="spellStart"/>
-      <w:r>
-        <w:rPr>
-          <w:sz w:val="24"/>
-          <w:szCs w:val="24"/>
-        </w:rPr>
-        <w:t>opcion</w:t>
-      </w:r>
-      <w:proofErr w:type="spellEnd"/>
-      <w:r>
-        <w:rPr>
-          <w:sz w:val="24"/>
-          <w:szCs w:val="24"/>
-        </w:rPr>
-        <w:t xml:space="preserve"> </w:t>
-      </w:r>
-      <w:r>
-        <w:rPr>
-          <w:sz w:val="24"/>
-          <w:szCs w:val="24"/>
-        </w:rPr>
-        <w:t>1.4</w:t>
+      <w:r>
+        <w:rPr>
+          <w:sz w:val="24"/>
+          <w:szCs w:val="24"/>
+        </w:rPr>
+        <w:t>opción</w:t>
+      </w:r>
+      <w:r>
+        <w:rPr>
+          <w:sz w:val="24"/>
+          <w:szCs w:val="24"/>
+        </w:rPr>
+        <w:t xml:space="preserve"> 1.4</w:t>
       </w:r>
     </w:p>
     <w:p>
@@ -3487,21 +3215,7 @@
           <w:sz w:val="24"/>
           <w:szCs w:val="24"/>
         </w:rPr>
-        <w:t>“</w:t>
-      </w:r>
-      <w:r>
-        <w:rPr>
-          <w:sz w:val="24"/>
-          <w:szCs w:val="24"/>
-        </w:rPr>
-        <w:t>consultar producto</w:t>
-      </w:r>
-      <w:r>
-        <w:rPr>
-          <w:sz w:val="24"/>
-          <w:szCs w:val="24"/>
-        </w:rPr>
-        <w:t>”</w:t>
+        <w:t>“consultar producto”</w:t>
       </w:r>
       <w:r>
         <w:rPr>
@@ -3604,15 +3318,13 @@
         </w:rPr>
         <w:t xml:space="preserve">El sistema guarda la </w:t>
       </w:r>
-      <w:proofErr w:type="spellStart"/>
-      <w:r>
-        <w:rPr>
-          <w:sz w:val="24"/>
-          <w:szCs w:val="24"/>
-        </w:rPr>
-        <w:t>informacion</w:t>
-      </w:r>
-      <w:proofErr w:type="spellEnd"/>
+      <w:r>
+        <w:rPr>
+          <w:sz w:val="24"/>
+          <w:szCs w:val="24"/>
+        </w:rPr>
+        <w:t>información</w:t>
+      </w:r>
       <w:r>
         <w:rPr>
           <w:sz w:val="24"/>
@@ -3647,15 +3359,13 @@
         </w:rPr>
         <w:t xml:space="preserve">El administrador selecciona la </w:t>
       </w:r>
-      <w:proofErr w:type="spellStart"/>
-      <w:r>
-        <w:rPr>
-          <w:sz w:val="24"/>
-          <w:szCs w:val="24"/>
-        </w:rPr>
-        <w:t>opcion</w:t>
-      </w:r>
-      <w:proofErr w:type="spellEnd"/>
+      <w:r>
+        <w:rPr>
+          <w:sz w:val="24"/>
+          <w:szCs w:val="24"/>
+        </w:rPr>
+        <w:t>opción</w:t>
+      </w:r>
       <w:r>
         <w:rPr>
           <w:sz w:val="24"/>
@@ -3683,15 +3393,13 @@
         </w:rPr>
         <w:t xml:space="preserve">El sistema borra y vuelve a la </w:t>
       </w:r>
-      <w:proofErr w:type="spellStart"/>
-      <w:r>
-        <w:rPr>
-          <w:sz w:val="24"/>
-          <w:szCs w:val="24"/>
-        </w:rPr>
-        <w:t>opcion</w:t>
-      </w:r>
-      <w:proofErr w:type="spellEnd"/>
+      <w:r>
+        <w:rPr>
+          <w:sz w:val="24"/>
+          <w:szCs w:val="24"/>
+        </w:rPr>
+        <w:t>opción</w:t>
+      </w:r>
       <w:r>
         <w:rPr>
           <w:sz w:val="24"/>
@@ -3719,15 +3427,13 @@
         </w:rPr>
         <w:t xml:space="preserve">El administrador selecciona la </w:t>
       </w:r>
-      <w:proofErr w:type="spellStart"/>
-      <w:r>
-        <w:rPr>
-          <w:sz w:val="24"/>
-          <w:szCs w:val="24"/>
-        </w:rPr>
-        <w:t>opcion</w:t>
-      </w:r>
-      <w:proofErr w:type="spellEnd"/>
+      <w:r>
+        <w:rPr>
+          <w:sz w:val="24"/>
+          <w:szCs w:val="24"/>
+        </w:rPr>
+        <w:t>opción</w:t>
+      </w:r>
       <w:r>
         <w:rPr>
           <w:sz w:val="24"/>
@@ -3755,15 +3461,13 @@
         </w:rPr>
         <w:t xml:space="preserve">El sistema vuelve a la </w:t>
       </w:r>
-      <w:proofErr w:type="spellStart"/>
-      <w:r>
-        <w:rPr>
-          <w:sz w:val="24"/>
-          <w:szCs w:val="24"/>
-        </w:rPr>
-        <w:t>opcion</w:t>
-      </w:r>
-      <w:proofErr w:type="spellEnd"/>
+      <w:r>
+        <w:rPr>
+          <w:sz w:val="24"/>
+          <w:szCs w:val="24"/>
+        </w:rPr>
+        <w:t>opción</w:t>
+      </w:r>
       <w:r>
         <w:rPr>
           <w:sz w:val="24"/>
@@ -3851,15 +3555,13 @@
         </w:rPr>
         <w:t xml:space="preserve">El sistema muestra toda la </w:t>
       </w:r>
-      <w:proofErr w:type="spellStart"/>
-      <w:r>
-        <w:rPr>
-          <w:sz w:val="24"/>
-          <w:szCs w:val="24"/>
-        </w:rPr>
-        <w:t>informacion</w:t>
-      </w:r>
-      <w:proofErr w:type="spellEnd"/>
+      <w:r>
+        <w:rPr>
+          <w:sz w:val="24"/>
+          <w:szCs w:val="24"/>
+        </w:rPr>
+        <w:t>información</w:t>
+      </w:r>
       <w:r>
         <w:rPr>
           <w:sz w:val="24"/>
@@ -3907,15 +3609,13 @@
         </w:rPr>
         <w:t xml:space="preserve">El sistema le permite editar  </w:t>
       </w:r>
-      <w:proofErr w:type="spellStart"/>
-      <w:r>
-        <w:rPr>
-          <w:sz w:val="24"/>
-          <w:szCs w:val="24"/>
-        </w:rPr>
-        <w:t>informacion</w:t>
-      </w:r>
-      <w:proofErr w:type="spellEnd"/>
+      <w:r>
+        <w:rPr>
+          <w:sz w:val="24"/>
+          <w:szCs w:val="24"/>
+        </w:rPr>
+        <w:t>información</w:t>
+      </w:r>
       <w:r>
         <w:rPr>
           <w:sz w:val="24"/>
@@ -4135,15 +3835,13 @@
         </w:rPr>
         <w:t xml:space="preserve">os con la </w:t>
       </w:r>
-      <w:proofErr w:type="spellStart"/>
-      <w:r>
-        <w:rPr>
-          <w:sz w:val="24"/>
-          <w:szCs w:val="24"/>
-        </w:rPr>
-        <w:t>informacion</w:t>
-      </w:r>
-      <w:proofErr w:type="spellEnd"/>
+      <w:r>
+        <w:rPr>
+          <w:sz w:val="24"/>
+          <w:szCs w:val="24"/>
+        </w:rPr>
+        <w:t>información</w:t>
+      </w:r>
       <w:r>
         <w:rPr>
           <w:sz w:val="24"/>
@@ -4280,15 +3978,13 @@
         </w:rPr>
         <w:t xml:space="preserve">para realizar consultas es necesario que se haya ingresado </w:t>
       </w:r>
-      <w:proofErr w:type="spellStart"/>
-      <w:r>
-        <w:rPr>
-          <w:sz w:val="24"/>
-          <w:szCs w:val="24"/>
-        </w:rPr>
-        <w:t>informacion</w:t>
-      </w:r>
-      <w:proofErr w:type="spellEnd"/>
+      <w:r>
+        <w:rPr>
+          <w:sz w:val="24"/>
+          <w:szCs w:val="24"/>
+        </w:rPr>
+        <w:t>información</w:t>
+      </w:r>
       <w:r>
         <w:rPr>
           <w:sz w:val="24"/>
@@ -4316,15 +4012,13 @@
         </w:rPr>
         <w:t xml:space="preserve">la </w:t>
       </w:r>
-      <w:proofErr w:type="spellStart"/>
-      <w:r>
-        <w:rPr>
-          <w:sz w:val="24"/>
-          <w:szCs w:val="24"/>
-        </w:rPr>
-        <w:t>informacion</w:t>
-      </w:r>
-      <w:proofErr w:type="spellEnd"/>
+      <w:r>
+        <w:rPr>
+          <w:sz w:val="24"/>
+          <w:szCs w:val="24"/>
+        </w:rPr>
+        <w:t>información</w:t>
+      </w:r>
       <w:r>
         <w:rPr>
           <w:sz w:val="24"/>
@@ -4611,21 +4305,7 @@
           <w:sz w:val="24"/>
           <w:szCs w:val="24"/>
         </w:rPr>
-        <w:t>Requerim</w:t>
-      </w:r>
-      <w:r>
-        <w:rPr>
-          <w:sz w:val="24"/>
-          <w:szCs w:val="24"/>
-        </w:rPr>
-        <w:t>iento</w:t>
-      </w:r>
-      <w:r>
-        <w:rPr>
-          <w:sz w:val="24"/>
-          <w:szCs w:val="24"/>
-        </w:rPr>
-        <w:t>:</w:t>
+        <w:t>Requerimiento:</w:t>
       </w:r>
       <w:r>
         <w:rPr>
@@ -4639,14 +4319,7 @@
           <w:sz w:val="24"/>
           <w:szCs w:val="24"/>
         </w:rPr>
-        <w:t xml:space="preserve">registro completo de </w:t>
-      </w:r>
-      <w:r>
-        <w:rPr>
-          <w:sz w:val="24"/>
-          <w:szCs w:val="24"/>
-        </w:rPr>
-        <w:t>asociado</w:t>
+        <w:t>registro completo de asociado</w:t>
       </w:r>
     </w:p>
     <w:p>
@@ -4666,14 +4339,7 @@
           <w:sz w:val="24"/>
           <w:szCs w:val="24"/>
         </w:rPr>
-        <w:t>Requerimiento:  registro</w:t>
-      </w:r>
-      <w:r>
-        <w:rPr>
-          <w:sz w:val="24"/>
-          <w:szCs w:val="24"/>
-        </w:rPr>
-        <w:t xml:space="preserve"> proyectos productivos</w:t>
+        <w:t>Requerimiento:  registro proyectos productivos</w:t>
       </w:r>
     </w:p>
     <w:p>
@@ -4693,14 +4359,7 @@
           <w:sz w:val="24"/>
           <w:szCs w:val="24"/>
         </w:rPr>
-        <w:t>Requerimiento: registro</w:t>
-      </w:r>
-      <w:r>
-        <w:rPr>
-          <w:sz w:val="24"/>
-          <w:szCs w:val="24"/>
-        </w:rPr>
-        <w:t xml:space="preserve"> productos agrícolas</w:t>
+        <w:t>Requerimiento: registro productos agrícolas</w:t>
       </w:r>
     </w:p>
     <w:p>
@@ -4777,14 +4436,7 @@
           <w:sz w:val="24"/>
           <w:szCs w:val="24"/>
         </w:rPr>
-        <w:t xml:space="preserve">interfaz </w:t>
-      </w:r>
-      <w:r>
-        <w:rPr>
-          <w:sz w:val="24"/>
-          <w:szCs w:val="24"/>
-        </w:rPr>
-        <w:t>de fácil uso para el administrador</w:t>
+        <w:t>interfaz de fácil uso para el administrador</w:t>
       </w:r>
     </w:p>
     <w:p>
@@ -4850,15 +4502,13 @@
           <w:szCs w:val="24"/>
         </w:rPr>
       </w:pPr>
-      <w:proofErr w:type="spellStart"/>
-      <w:r>
-        <w:rPr>
-          <w:sz w:val="24"/>
-          <w:szCs w:val="24"/>
-        </w:rPr>
-        <w:t>Informacion</w:t>
-      </w:r>
-      <w:proofErr w:type="spellEnd"/>
+      <w:r>
+        <w:rPr>
+          <w:sz w:val="24"/>
+          <w:szCs w:val="24"/>
+        </w:rPr>
+        <w:t>Información</w:t>
+      </w:r>
       <w:r>
         <w:rPr>
           <w:sz w:val="24"/>
@@ -5582,9 +5232,6 @@
     </w:p>
     <w:p/>
     <w:p>
-      <w:pPr>
-        <w:jc w:val="center"/>
-      </w:pPr>
       <w:r>
         <w:rPr>
           <w:noProof/>
@@ -5633,26 +5280,10 @@
         </w:drawing>
       </w:r>
     </w:p>
-    <w:p>
-      <w:pPr>
-        <w:jc w:val="center"/>
-      </w:pPr>
-    </w:p>
-    <w:p>
-      <w:pPr>
-        <w:jc w:val="center"/>
-      </w:pPr>
-    </w:p>
-    <w:p>
-      <w:pPr>
-        <w:jc w:val="center"/>
-      </w:pPr>
-    </w:p>
-    <w:p>
-      <w:pPr>
-        <w:jc w:val="center"/>
-      </w:pPr>
-    </w:p>
+    <w:p/>
+    <w:p/>
+    <w:p/>
+    <w:p/>
     <w:p/>
     <w:p>
       <w:r>
@@ -5829,9 +5460,6 @@
       </w:r>
     </w:p>
     <w:p>
-      <w:pPr>
-        <w:jc w:val="center"/>
-      </w:pPr>
       <w:r>
         <w:rPr>
           <w:noProof/>
@@ -6266,6 +5894,8 @@
           <w:tab w:val="left" w:pos="1140"/>
         </w:tabs>
       </w:pPr>
+      <w:bookmarkStart w:id="0" w:name="_GoBack"/>
+      <w:bookmarkEnd w:id="0"/>
     </w:p>
     <w:p>
       <w:pPr>
@@ -6313,7 +5943,6 @@
           </w:tcPr>
           <w:p>
             <w:pPr>
-              <w:jc w:val="center"/>
               <w:rPr>
                 <w:sz w:val="24"/>
                 <w:szCs w:val="24"/>
@@ -6331,50 +5960,6 @@
         <w:tc>
           <w:tcPr>
             <w:tcW w:w="3892" w:type="dxa"/>
-          </w:tcPr>
-          <w:p>
-            <w:pPr>
-              <w:jc w:val="center"/>
-              <w:rPr>
-                <w:sz w:val="24"/>
-                <w:szCs w:val="24"/>
-              </w:rPr>
-            </w:pPr>
-            <w:r>
-              <w:rPr>
-                <w:sz w:val="24"/>
-                <w:szCs w:val="24"/>
-              </w:rPr>
-              <w:t>Nombre</w:t>
-            </w:r>
-          </w:p>
-        </w:tc>
-        <w:tc>
-          <w:tcPr>
-            <w:tcW w:w="2993" w:type="dxa"/>
-          </w:tcPr>
-          <w:p>
-            <w:pPr>
-              <w:jc w:val="center"/>
-              <w:rPr>
-                <w:sz w:val="24"/>
-                <w:szCs w:val="24"/>
-              </w:rPr>
-            </w:pPr>
-            <w:r>
-              <w:rPr>
-                <w:sz w:val="24"/>
-                <w:szCs w:val="24"/>
-              </w:rPr>
-              <w:t>Firma</w:t>
-            </w:r>
-          </w:p>
-        </w:tc>
-      </w:tr>
-      <w:tr>
-        <w:tc>
-          <w:tcPr>
-            <w:tcW w:w="1985" w:type="dxa"/>
           </w:tcPr>
           <w:p>
             <w:pPr>
@@ -6383,11 +5968,18 @@
                 <w:szCs w:val="24"/>
               </w:rPr>
             </w:pPr>
-          </w:p>
-        </w:tc>
-        <w:tc>
-          <w:tcPr>
-            <w:tcW w:w="3892" w:type="dxa"/>
+            <w:r>
+              <w:rPr>
+                <w:sz w:val="24"/>
+                <w:szCs w:val="24"/>
+              </w:rPr>
+              <w:t>Nombre</w:t>
+            </w:r>
+          </w:p>
+        </w:tc>
+        <w:tc>
+          <w:tcPr>
+            <w:tcW w:w="2993" w:type="dxa"/>
           </w:tcPr>
           <w:p>
             <w:pPr>
@@ -6396,11 +5988,20 @@
                 <w:szCs w:val="24"/>
               </w:rPr>
             </w:pPr>
-          </w:p>
-        </w:tc>
-        <w:tc>
-          <w:tcPr>
-            <w:tcW w:w="2993" w:type="dxa"/>
+            <w:r>
+              <w:rPr>
+                <w:sz w:val="24"/>
+                <w:szCs w:val="24"/>
+              </w:rPr>
+              <w:t>Firma</w:t>
+            </w:r>
+          </w:p>
+        </w:tc>
+      </w:tr>
+      <w:tr>
+        <w:tc>
+          <w:tcPr>
+            <w:tcW w:w="1985" w:type="dxa"/>
           </w:tcPr>
           <w:p>
             <w:pPr>
@@ -6411,11 +6012,9 @@
             </w:pPr>
           </w:p>
         </w:tc>
-      </w:tr>
-      <w:tr>
-        <w:tc>
-          <w:tcPr>
-            <w:tcW w:w="1985" w:type="dxa"/>
+        <w:tc>
+          <w:tcPr>
+            <w:tcW w:w="3892" w:type="dxa"/>
           </w:tcPr>
           <w:p>
             <w:pPr>
@@ -6428,7 +6027,7 @@
         </w:tc>
         <w:tc>
           <w:tcPr>
-            <w:tcW w:w="3892" w:type="dxa"/>
+            <w:tcW w:w="2993" w:type="dxa"/>
           </w:tcPr>
           <w:p>
             <w:pPr>
@@ -6439,9 +6038,11 @@
             </w:pPr>
           </w:p>
         </w:tc>
-        <w:tc>
-          <w:tcPr>
-            <w:tcW w:w="2993" w:type="dxa"/>
+      </w:tr>
+      <w:tr>
+        <w:tc>
+          <w:tcPr>
+            <w:tcW w:w="1985" w:type="dxa"/>
           </w:tcPr>
           <w:p>
             <w:pPr>
@@ -6452,6 +6053,32 @@
             </w:pPr>
           </w:p>
         </w:tc>
+        <w:tc>
+          <w:tcPr>
+            <w:tcW w:w="3892" w:type="dxa"/>
+          </w:tcPr>
+          <w:p>
+            <w:pPr>
+              <w:rPr>
+                <w:sz w:val="24"/>
+                <w:szCs w:val="24"/>
+              </w:rPr>
+            </w:pPr>
+          </w:p>
+        </w:tc>
+        <w:tc>
+          <w:tcPr>
+            <w:tcW w:w="2993" w:type="dxa"/>
+          </w:tcPr>
+          <w:p>
+            <w:pPr>
+              <w:rPr>
+                <w:sz w:val="24"/>
+                <w:szCs w:val="24"/>
+              </w:rPr>
+            </w:pPr>
+          </w:p>
+        </w:tc>
       </w:tr>
     </w:tbl>
     <w:p>
@@ -6474,8 +6101,6 @@
           <w:tab w:val="left" w:pos="1140"/>
         </w:tabs>
       </w:pPr>
-      <w:bookmarkStart w:id="0" w:name="_GoBack"/>
-      <w:bookmarkEnd w:id="0"/>
     </w:p>
     <w:p>
       <w:pPr>

</xml_diff>